<commit_message>
Small improvements of text
</commit_message>
<xml_diff>
--- a/presentation and text/TermPaper.docx
+++ b/presentation and text/TermPaper.docx
@@ -568,14 +568,6 @@
                 <w:sz w:val="28"/>
                 <w:szCs w:val="28"/>
               </w:rPr>
-              <w:t xml:space="preserve"> </w:t>
-            </w:r>
-            <w:r>
-              <w:rPr>
-                <w:rFonts w:ascii="Times New Roman" w:hAnsi="Times New Roman"/>
-                <w:sz w:val="28"/>
-                <w:szCs w:val="28"/>
-              </w:rPr>
               <w:t>в</w:t>
             </w:r>
             <w:r>
@@ -735,8 +727,6 @@
               </w:rPr>
               <w:t xml:space="preserve"> </w:t>
             </w:r>
-            <w:bookmarkStart w:id="0" w:name="_GoBack"/>
-            <w:bookmarkEnd w:id="0"/>
           </w:p>
           <w:p>
             <w:pPr>
@@ -770,7 +760,7 @@
                     <w:sz w:val="28"/>
                     <w:szCs w:val="28"/>
                   </w:rPr>
-                  <w:t xml:space="preserve"> Солодов Евгений Петрович</w:t>
+                  <w:t>Солодов Евгений Петрович</w:t>
                 </w:r>
               </w:sdtContent>
             </w:sdt>
@@ -1304,21 +1294,7 @@
             <w:rFonts w:ascii="Cambria Math" w:hAnsi="Cambria Math"/>
             <w:sz w:val="24"/>
           </w:rPr>
-          <m:t>→</m:t>
-        </m:r>
-        <m:r>
-          <w:rPr>
-            <w:rFonts w:ascii="Cambria Math" w:hAnsi="Cambria Math"/>
-            <w:sz w:val="24"/>
-          </w:rPr>
-          <m:t>ϕ</m:t>
-        </m:r>
-        <m:r>
-          <w:rPr>
-            <w:rFonts w:ascii="Cambria Math" w:hAnsi="Cambria Math"/>
-            <w:sz w:val="24"/>
-          </w:rPr>
-          <m:t>(1020)→</m:t>
+          <m:t>→ϕ(1020)→</m:t>
         </m:r>
         <m:sSubSup>
           <m:sSubSupPr>
@@ -1813,14 +1789,7 @@
           <w:rFonts w:ascii="Times New Roman" w:hAnsi="Times New Roman"/>
           <w:sz w:val="24"/>
         </w:rPr>
-        <w:t xml:space="preserve">измерения массы с учётом </w:t>
-      </w:r>
-      <w:r>
-        <w:rPr>
-          <w:rFonts w:ascii="Times New Roman" w:hAnsi="Times New Roman"/>
-          <w:sz w:val="24"/>
-        </w:rPr>
-        <w:t xml:space="preserve">радиационной поправки и поправки на разрешение </w:t>
+        <w:t xml:space="preserve">измерения массы с учётом радиационной поправки и поправки на разрешение </w:t>
       </w:r>
       <w:r>
         <w:rPr>
@@ -1885,21 +1854,7 @@
           <w:rFonts w:ascii="Times New Roman" w:eastAsiaTheme="minorEastAsia" w:hAnsi="Times New Roman"/>
           <w:sz w:val="24"/>
         </w:rPr>
-        <w:t>а примере данных моделирования</w:t>
-      </w:r>
-      <w:r>
-        <w:rPr>
-          <w:rFonts w:ascii="Times New Roman" w:eastAsiaTheme="minorEastAsia" w:hAnsi="Times New Roman"/>
-          <w:sz w:val="24"/>
-        </w:rPr>
-        <w:t xml:space="preserve"> б</w:t>
-      </w:r>
-      <w:r>
-        <w:rPr>
-          <w:rFonts w:ascii="Times New Roman" w:eastAsiaTheme="minorEastAsia" w:hAnsi="Times New Roman"/>
-          <w:sz w:val="24"/>
-        </w:rPr>
-        <w:t>ыло показано, что масса</w:t>
+        <w:t>а примере данных моделирования было показано, что масса</w:t>
       </w:r>
       <w:r>
         <w:rPr>
@@ -3166,7 +3121,7 @@
           <w:szCs w:val="28"/>
         </w:rPr>
       </w:pPr>
-      <w:bookmarkStart w:id="1" w:name="_Toc104308647"/>
+      <w:bookmarkStart w:id="0" w:name="_Toc104308647"/>
       <w:r>
         <w:rPr>
           <w:rFonts w:ascii="Times New Roman" w:hAnsi="Times New Roman" w:cs="Times New Roman"/>
@@ -3176,7 +3131,7 @@
         <w:lastRenderedPageBreak/>
         <w:t>Введение</w:t>
       </w:r>
-      <w:bookmarkEnd w:id="1"/>
+      <w:bookmarkEnd w:id="0"/>
     </w:p>
     <w:p>
       <w:pPr>
@@ -3426,21 +3381,7 @@
                   <w:rFonts w:ascii="Cambria Math" w:hAnsi="Cambria Math"/>
                   <w:sz w:val="24"/>
                 </w:rPr>
-                <m:t>→</m:t>
-              </m:r>
-              <m:r>
-                <w:rPr>
-                  <w:rFonts w:ascii="Cambria Math" w:hAnsi="Cambria Math"/>
-                  <w:sz w:val="24"/>
-                </w:rPr>
-                <m:t>ϕ</m:t>
-              </m:r>
-              <m:r>
-                <w:rPr>
-                  <w:rFonts w:ascii="Cambria Math" w:hAnsi="Cambria Math"/>
-                  <w:sz w:val="24"/>
-                </w:rPr>
-                <m:t>(1020)→</m:t>
+                <m:t>→ϕ(1020)→</m:t>
               </m:r>
               <m:sSubSup>
                 <m:sSubSupPr>
@@ -3675,7 +3616,7 @@
           <w:sz w:val="24"/>
         </w:rPr>
       </w:pPr>
-      <w:bookmarkStart w:id="2" w:name="_Hlk103585881"/>
+      <w:bookmarkStart w:id="1" w:name="_Hlk103585881"/>
       <w:r>
         <w:rPr>
           <w:rFonts w:ascii="Times New Roman" w:hAnsi="Times New Roman"/>
@@ -4163,7 +4104,7 @@
         </w:rPr>
         <w:t>почти в три раза по сравнению с предыдущим детектором (КМД-2)</w:t>
       </w:r>
-      <w:bookmarkEnd w:id="2"/>
+      <w:bookmarkEnd w:id="1"/>
       <w:r>
         <w:rPr>
           <w:rFonts w:ascii="Times New Roman" w:eastAsiaTheme="minorEastAsia" w:hAnsi="Times New Roman"/>
@@ -5235,7 +5176,7 @@
           <w:sz w:val="24"/>
         </w:rPr>
         <w:drawing>
-          <wp:inline distT="0" distB="0" distL="0" distR="0" wp14:anchorId="5DF43E8B" wp14:editId="7E1040EB">
+          <wp:inline distT="0" distB="0" distL="0" distR="0" wp14:anchorId="4B468BC2" wp14:editId="6C6C6D1D">
             <wp:extent cx="4579138" cy="4015740"/>
             <wp:effectExtent l="0" t="0" r="0" b="0"/>
             <wp:docPr id="1" name="Picture 1"/>
@@ -5439,7 +5380,7 @@
           <w:szCs w:val="28"/>
         </w:rPr>
       </w:pPr>
-      <w:bookmarkStart w:id="3" w:name="_Toc104308648"/>
+      <w:bookmarkStart w:id="2" w:name="_Toc104308648"/>
       <w:r>
         <w:rPr>
           <w:rFonts w:ascii="Times New Roman" w:hAnsi="Times New Roman" w:cs="Times New Roman"/>
@@ -5448,7 +5389,7 @@
         </w:rPr>
         <w:t>Методы измерения массы нейтрального каона</w:t>
       </w:r>
-      <w:bookmarkEnd w:id="3"/>
+      <w:bookmarkEnd w:id="2"/>
       <w:r>
         <w:rPr>
           <w:rFonts w:ascii="Times New Roman" w:hAnsi="Times New Roman" w:cs="Times New Roman"/>
@@ -10755,8 +10696,40 @@
                 <w:sz w:val="24"/>
                 <w:szCs w:val="24"/>
               </w:rPr>
-              <m:t>1-Y^2</m:t>
-            </m:r>
+              <m:t>1-</m:t>
+            </m:r>
+            <m:sSup>
+              <m:sSupPr>
+                <m:ctrlPr>
+                  <w:rPr>
+                    <w:rFonts w:ascii="Cambria Math" w:eastAsiaTheme="minorEastAsia" w:hAnsi="Cambria Math"/>
+                    <w:i/>
+                    <w:sz w:val="24"/>
+                    <w:szCs w:val="24"/>
+                  </w:rPr>
+                </m:ctrlPr>
+              </m:sSupPr>
+              <m:e>
+                <m:r>
+                  <w:rPr>
+                    <w:rFonts w:ascii="Cambria Math" w:eastAsiaTheme="minorEastAsia" w:hAnsi="Cambria Math"/>
+                    <w:sz w:val="24"/>
+                    <w:szCs w:val="24"/>
+                  </w:rPr>
+                  <m:t>Y</m:t>
+                </m:r>
+              </m:e>
+              <m:sup>
+                <m:r>
+                  <w:rPr>
+                    <w:rFonts w:ascii="Cambria Math" w:eastAsiaTheme="minorEastAsia" w:hAnsi="Cambria Math"/>
+                    <w:sz w:val="24"/>
+                    <w:szCs w:val="24"/>
+                  </w:rPr>
+                  <m:t>2</m:t>
+                </m:r>
+              </m:sup>
+            </m:sSup>
           </m:num>
           <m:den>
             <m:r>
@@ -10765,7 +10738,47 @@
                 <w:sz w:val="24"/>
                 <w:szCs w:val="24"/>
               </w:rPr>
-              <m:t>1+Y^2</m:t>
+              <m:t>1+</m:t>
+            </m:r>
+            <m:sSup>
+              <m:sSupPr>
+                <m:ctrlPr>
+                  <w:rPr>
+                    <w:rFonts w:ascii="Cambria Math" w:eastAsiaTheme="minorEastAsia" w:hAnsi="Cambria Math"/>
+                    <w:i/>
+                    <w:sz w:val="24"/>
+                    <w:szCs w:val="24"/>
+                  </w:rPr>
+                </m:ctrlPr>
+              </m:sSupPr>
+              <m:e>
+                <m:r>
+                  <w:rPr>
+                    <w:rFonts w:ascii="Cambria Math" w:eastAsiaTheme="minorEastAsia" w:hAnsi="Cambria Math"/>
+                    <w:sz w:val="24"/>
+                    <w:szCs w:val="24"/>
+                  </w:rPr>
+                  <m:t>Y</m:t>
+                </m:r>
+              </m:e>
+              <m:sup>
+                <m:r>
+                  <w:rPr>
+                    <w:rFonts w:ascii="Cambria Math" w:eastAsiaTheme="minorEastAsia" w:hAnsi="Cambria Math"/>
+                    <w:sz w:val="24"/>
+                    <w:szCs w:val="24"/>
+                  </w:rPr>
+                  <m:t>2</m:t>
+                </m:r>
+              </m:sup>
+            </m:sSup>
+            <m:r>
+              <w:rPr>
+                <w:rFonts w:ascii="Cambria Math" w:eastAsiaTheme="minorEastAsia" w:hAnsi="Cambria Math"/>
+                <w:sz w:val="24"/>
+                <w:szCs w:val="24"/>
+              </w:rPr>
+              <m:t xml:space="preserve"> </m:t>
             </m:r>
           </m:den>
         </m:f>
@@ -13114,7 +13127,7 @@
           <w:szCs w:val="28"/>
         </w:rPr>
       </w:pPr>
-      <w:bookmarkStart w:id="4" w:name="_Toc104308649"/>
+      <w:bookmarkStart w:id="3" w:name="_Toc104308649"/>
       <w:r>
         <w:rPr>
           <w:rFonts w:ascii="Times New Roman" w:hAnsi="Times New Roman" w:cs="Times New Roman"/>
@@ -13123,7 +13136,7 @@
         </w:rPr>
         <w:t>Детектор КМД-3</w:t>
       </w:r>
-      <w:bookmarkEnd w:id="4"/>
+      <w:bookmarkEnd w:id="3"/>
     </w:p>
     <w:p>
       <w:pPr>
@@ -14156,7 +14169,7 @@
           <w:szCs w:val="24"/>
         </w:rPr>
         <w:drawing>
-          <wp:inline distT="0" distB="0" distL="0" distR="0" wp14:anchorId="50978330" wp14:editId="5F90A02D">
+          <wp:inline distT="0" distB="0" distL="0" distR="0" wp14:anchorId="16A2D0FF" wp14:editId="7F3889FE">
             <wp:extent cx="5327944" cy="3413760"/>
             <wp:effectExtent l="0" t="0" r="0" b="0"/>
             <wp:docPr id="6" name="Picture 5"/>
@@ -14228,7 +14241,7 @@
           <w:szCs w:val="28"/>
         </w:rPr>
       </w:pPr>
-      <w:bookmarkStart w:id="5" w:name="_Toc104308650"/>
+      <w:bookmarkStart w:id="4" w:name="_Toc104308650"/>
       <w:r>
         <w:rPr>
           <w:rFonts w:ascii="Times New Roman" w:hAnsi="Times New Roman" w:cs="Times New Roman"/>
@@ -14238,7 +14251,7 @@
         <w:lastRenderedPageBreak/>
         <w:t>Экспериментальная статистика и отбор событий</w:t>
       </w:r>
-      <w:bookmarkEnd w:id="5"/>
+      <w:bookmarkEnd w:id="4"/>
     </w:p>
     <w:p>
       <w:pPr>
@@ -15156,21 +15169,12 @@
         </w:rPr>
         <w:t xml:space="preserve"> по следующей процедуре: п</w:t>
       </w:r>
-      <w:proofErr w:type="spellStart"/>
-      <w:r>
-        <w:rPr>
-          <w:rFonts w:ascii="Times New Roman" w:eastAsiaTheme="minorEastAsia" w:hAnsi="Times New Roman"/>
-          <w:sz w:val="24"/>
-        </w:rPr>
-        <w:t>еребираются</w:t>
-      </w:r>
-      <w:proofErr w:type="spellEnd"/>
-      <w:r>
-        <w:rPr>
-          <w:rFonts w:ascii="Times New Roman" w:eastAsiaTheme="minorEastAsia" w:hAnsi="Times New Roman"/>
-          <w:sz w:val="24"/>
-        </w:rPr>
-        <w:t xml:space="preserve"> все</w:t>
+      <w:r>
+        <w:rPr>
+          <w:rFonts w:ascii="Times New Roman" w:eastAsiaTheme="minorEastAsia" w:hAnsi="Times New Roman"/>
+          <w:sz w:val="24"/>
+        </w:rPr>
+        <w:t>еребираются все</w:t>
       </w:r>
       <w:r>
         <w:rPr>
@@ -16264,7 +16268,7 @@
           <w:sz w:val="24"/>
         </w:rPr>
         <w:drawing>
-          <wp:inline distT="0" distB="0" distL="0" distR="0" wp14:anchorId="4A5DD316" wp14:editId="0C77CCAF">
+          <wp:inline distT="0" distB="0" distL="0" distR="0" wp14:anchorId="3712E0CA" wp14:editId="0B6D1618">
             <wp:extent cx="4396740" cy="2110717"/>
             <wp:effectExtent l="0" t="0" r="0" b="0"/>
             <wp:docPr id="13" name="Picture 13"/>
@@ -16287,7 +16291,7 @@
                   <pic:spPr>
                     <a:xfrm>
                       <a:off x="0" y="0"/>
-                      <a:ext cx="4420804" cy="2122269"/>
+                      <a:ext cx="4396740" cy="2110717"/>
                     </a:xfrm>
                     <a:prstGeom prst="rect">
                       <a:avLst/>
@@ -16368,21 +16372,12 @@
         </w:rPr>
         <w:t xml:space="preserve"> распределение п</w:t>
       </w:r>
-      <w:proofErr w:type="spellStart"/>
-      <w:r>
-        <w:rPr>
-          <w:rFonts w:ascii="Times New Roman" w:hAnsi="Times New Roman"/>
-          <w:sz w:val="24"/>
-        </w:rPr>
-        <w:t>олярного</w:t>
-      </w:r>
-      <w:proofErr w:type="spellEnd"/>
-      <w:r>
-        <w:rPr>
-          <w:rFonts w:ascii="Times New Roman" w:hAnsi="Times New Roman"/>
-          <w:sz w:val="24"/>
-        </w:rPr>
-        <w:t xml:space="preserve"> угла трека </w:t>
+      <w:r>
+        <w:rPr>
+          <w:rFonts w:ascii="Times New Roman" w:hAnsi="Times New Roman"/>
+          <w:sz w:val="24"/>
+        </w:rPr>
+        <w:t xml:space="preserve">олярного угла трека </w:t>
       </w:r>
       <m:oMath>
         <m:r>
@@ -16590,7 +16585,7 @@
         </w:rPr>
         <w:lastRenderedPageBreak/>
         <w:drawing>
-          <wp:inline distT="0" distB="0" distL="0" distR="0" wp14:anchorId="6AF4194F" wp14:editId="317BCD55">
+          <wp:inline distT="0" distB="0" distL="0" distR="0" wp14:anchorId="2ECD70E5" wp14:editId="1A70D962">
             <wp:extent cx="5348603" cy="2391578"/>
             <wp:effectExtent l="0" t="0" r="5080" b="8890"/>
             <wp:docPr id="28" name="Picture 28"/>
@@ -16663,7 +16658,7 @@
           <w:sz w:val="24"/>
         </w:rPr>
         <w:drawing>
-          <wp:inline distT="0" distB="0" distL="0" distR="0" wp14:anchorId="7581036D" wp14:editId="716D6CB9">
+          <wp:inline distT="0" distB="0" distL="0" distR="0" wp14:anchorId="7650566C" wp14:editId="03105491">
             <wp:extent cx="5341620" cy="2605432"/>
             <wp:effectExtent l="0" t="0" r="0" b="4445"/>
             <wp:docPr id="29" name="Picture 29"/>
@@ -17120,7 +17115,7 @@
           <w:sz w:val="24"/>
         </w:rPr>
         <w:drawing>
-          <wp:inline distT="0" distB="0" distL="0" distR="0" wp14:anchorId="0DF0E66D" wp14:editId="6DC4A8C1">
+          <wp:inline distT="0" distB="0" distL="0" distR="0" wp14:anchorId="2488DE5F" wp14:editId="31C7B5FC">
             <wp:extent cx="2948940" cy="2288646"/>
             <wp:effectExtent l="0" t="0" r="3810" b="0"/>
             <wp:docPr id="4" name="Picture 4"/>
@@ -17351,7 +17346,7 @@
         </w:rPr>
         <w:lastRenderedPageBreak/>
         <w:drawing>
-          <wp:inline distT="0" distB="0" distL="0" distR="0" wp14:anchorId="2C8AE70E" wp14:editId="67CED023">
+          <wp:inline distT="0" distB="0" distL="0" distR="0" wp14:anchorId="559D5C5D" wp14:editId="10ED3122">
             <wp:extent cx="4671060" cy="2363741"/>
             <wp:effectExtent l="0" t="0" r="0" b="0"/>
             <wp:docPr id="27" name="Picture 27"/>
@@ -17647,7 +17642,7 @@
           <w:szCs w:val="28"/>
         </w:rPr>
       </w:pPr>
-      <w:bookmarkStart w:id="6" w:name="_Toc104308651"/>
+      <w:bookmarkStart w:id="5" w:name="_Toc104308651"/>
       <w:r>
         <w:rPr>
           <w:rFonts w:ascii="Times New Roman" w:hAnsi="Times New Roman" w:cs="Times New Roman"/>
@@ -17656,7 +17651,7 @@
         </w:rPr>
         <w:t>Контроль энергии</w:t>
       </w:r>
-      <w:bookmarkEnd w:id="6"/>
+      <w:bookmarkEnd w:id="5"/>
     </w:p>
     <w:p>
       <w:pPr>
@@ -17830,7 +17825,14 @@
             <w:rFonts w:ascii="Cambria Math" w:hAnsi="Cambria Math"/>
             <w:sz w:val="24"/>
           </w:rPr>
-          <m:t>→ φ(1020)→</m:t>
+          <m:t>→‍‍</m:t>
+        </m:r>
+        <m:r>
+          <w:rPr>
+            <w:rFonts w:ascii="Cambria Math" w:hAnsi="Cambria Math"/>
+            <w:sz w:val="24"/>
+          </w:rPr>
+          <m:t> φ(1020)→</m:t>
         </m:r>
         <m:sSup>
           <m:sSupPr>
@@ -18287,7 +18289,7 @@
           <w:sz w:val="24"/>
         </w:rPr>
         <w:drawing>
-          <wp:inline distT="0" distB="0" distL="0" distR="0" wp14:anchorId="0413B692" wp14:editId="034FA914">
+          <wp:inline distT="0" distB="0" distL="0" distR="0" wp14:anchorId="7682948E" wp14:editId="0A89F610">
             <wp:extent cx="5295900" cy="2577471"/>
             <wp:effectExtent l="0" t="0" r="0" b="0"/>
             <wp:docPr id="21" name="Picture 21"/>
@@ -18985,7 +18987,7 @@
           <w:sz w:val="24"/>
         </w:rPr>
         <w:drawing>
-          <wp:inline distT="0" distB="0" distL="0" distR="0" wp14:anchorId="221613EC" wp14:editId="44070C4B">
+          <wp:inline distT="0" distB="0" distL="0" distR="0" wp14:anchorId="69B17BA2" wp14:editId="58E0DC0D">
             <wp:extent cx="5715000" cy="2900569"/>
             <wp:effectExtent l="0" t="0" r="0" b="0"/>
             <wp:docPr id="20" name="Picture 20"/>
@@ -19127,7 +19129,7 @@
           <w:sz w:val="24"/>
         </w:rPr>
         <w:drawing>
-          <wp:inline distT="0" distB="0" distL="0" distR="0" wp14:anchorId="5D6F75A2" wp14:editId="1800A045">
+          <wp:inline distT="0" distB="0" distL="0" distR="0" wp14:anchorId="4566D5A2" wp14:editId="151E8BCF">
             <wp:extent cx="4358640" cy="3212953"/>
             <wp:effectExtent l="0" t="0" r="3810" b="6985"/>
             <wp:docPr id="18" name="Picture 18"/>
@@ -19778,7 +19780,7 @@
           <w:sz w:val="28"/>
         </w:rPr>
       </w:pPr>
-      <w:bookmarkStart w:id="7" w:name="_Toc104308652"/>
+      <w:bookmarkStart w:id="6" w:name="_Toc104308652"/>
       <w:r>
         <w:rPr>
           <w:rFonts w:ascii="Times New Roman" w:hAnsi="Times New Roman" w:cs="Times New Roman"/>
@@ -19786,7 +19788,7 @@
         </w:rPr>
         <w:t>Систематические эффекты и учёт поправок</w:t>
       </w:r>
-      <w:bookmarkEnd w:id="7"/>
+      <w:bookmarkEnd w:id="6"/>
     </w:p>
     <w:p>
       <w:pPr>
@@ -21487,94 +21489,18 @@
                 </w:rPr>
                 <m:t>=</m:t>
               </m:r>
-              <m:nary>
-                <m:naryPr>
-                  <m:chr m:val="∬"/>
-                  <m:supHide m:val="1"/>
+              <m:sSup>
+                <m:sSupPr>
                   <m:ctrlPr>
                     <w:rPr>
                       <w:rFonts w:ascii="Cambria Math" w:hAnsi="Cambria Math"/>
                       <w:i/>
                       <w:sz w:val="24"/>
+                      <w:lang w:val="en-US"/>
                     </w:rPr>
                   </m:ctrlPr>
-                </m:naryPr>
-                <m:sub>
-                  <m:r>
-                    <w:rPr>
-                      <w:rFonts w:ascii="Cambria Math" w:hAnsi="Cambria Math"/>
-                      <w:sz w:val="24"/>
-                    </w:rPr>
-                    <m:t xml:space="preserve">0≤ </m:t>
-                  </m:r>
-                  <m:sSub>
-                    <m:sSubPr>
-                      <m:ctrlPr>
-                        <w:rPr>
-                          <w:rFonts w:ascii="Cambria Math" w:hAnsi="Cambria Math"/>
-                          <w:i/>
-                          <w:sz w:val="24"/>
-                        </w:rPr>
-                      </m:ctrlPr>
-                    </m:sSubPr>
-                    <m:e>
-                      <m:r>
-                        <w:rPr>
-                          <w:rFonts w:ascii="Cambria Math" w:hAnsi="Cambria Math"/>
-                          <w:sz w:val="24"/>
-                        </w:rPr>
-                        <m:t>x</m:t>
-                      </m:r>
-                    </m:e>
-                    <m:sub>
-                      <m:r>
-                        <w:rPr>
-                          <w:rFonts w:ascii="Cambria Math" w:hAnsi="Cambria Math"/>
-                          <w:sz w:val="24"/>
-                        </w:rPr>
-                        <m:t>1,2</m:t>
-                      </m:r>
-                    </m:sub>
-                  </m:sSub>
-                  <m:r>
-                    <w:rPr>
-                      <w:rFonts w:ascii="Cambria Math" w:hAnsi="Cambria Math"/>
-                      <w:sz w:val="24"/>
-                    </w:rPr>
-                    <m:t xml:space="preserve"> ≤ 1</m:t>
-                  </m:r>
-                </m:sub>
-                <m:sup/>
+                </m:sSupPr>
                 <m:e>
-                  <m:sSub>
-                    <m:sSubPr>
-                      <m:ctrlPr>
-                        <w:rPr>
-                          <w:rFonts w:ascii="Cambria Math" w:hAnsi="Cambria Math"/>
-                          <w:i/>
-                          <w:sz w:val="24"/>
-                        </w:rPr>
-                      </m:ctrlPr>
-                    </m:sSubPr>
-                    <m:e>
-                      <m:r>
-                        <w:rPr>
-                          <w:rFonts w:ascii="Cambria Math" w:hAnsi="Cambria Math"/>
-                          <w:sz w:val="24"/>
-                        </w:rPr>
-                        <m:t>K</m:t>
-                      </m:r>
-                    </m:e>
-                    <m:sub>
-                      <m:r>
-                        <w:rPr>
-                          <w:rFonts w:ascii="Cambria Math" w:hAnsi="Cambria Math"/>
-                          <w:sz w:val="24"/>
-                        </w:rPr>
-                        <m:t>RC</m:t>
-                      </m:r>
-                    </m:sub>
-                  </m:sSub>
                   <m:d>
                     <m:dPr>
                       <m:ctrlPr>
@@ -21586,15 +21512,10 @@
                       </m:ctrlPr>
                     </m:dPr>
                     <m:e>
-                      <m:r>
-                        <w:rPr>
-                          <w:rFonts w:ascii="Cambria Math" w:hAnsi="Cambria Math"/>
-                          <w:sz w:val="24"/>
-                        </w:rPr>
-                        <m:t xml:space="preserve">s, </m:t>
-                      </m:r>
-                      <m:sSub>
-                        <m:sSubPr>
+                      <m:nary>
+                        <m:naryPr>
+                          <m:chr m:val="∬"/>
+                          <m:supHide m:val="1"/>
                           <m:ctrlPr>
                             <w:rPr>
                               <w:rFonts w:ascii="Cambria Math" w:hAnsi="Cambria Math"/>
@@ -21602,261 +21523,378 @@
                               <w:sz w:val="24"/>
                             </w:rPr>
                           </m:ctrlPr>
-                        </m:sSubPr>
-                        <m:e>
-                          <m:r>
-                            <w:rPr>
-                              <w:rFonts w:ascii="Cambria Math" w:hAnsi="Cambria Math"/>
-                              <w:sz w:val="24"/>
-                            </w:rPr>
-                            <m:t>x</m:t>
-                          </m:r>
-                        </m:e>
+                        </m:naryPr>
                         <m:sub>
                           <m:r>
                             <w:rPr>
                               <w:rFonts w:ascii="Cambria Math" w:hAnsi="Cambria Math"/>
                               <w:sz w:val="24"/>
                             </w:rPr>
-                            <m:t>1</m:t>
+                            <m:t xml:space="preserve">0≤ </m:t>
                           </m:r>
-                        </m:sub>
-                      </m:sSub>
-                      <m:r>
-                        <w:rPr>
-                          <w:rFonts w:ascii="Cambria Math" w:hAnsi="Cambria Math"/>
-                          <w:sz w:val="24"/>
-                        </w:rPr>
-                        <m:t xml:space="preserve">, </m:t>
-                      </m:r>
-                      <m:sSub>
-                        <m:sSubPr>
-                          <m:ctrlPr>
-                            <w:rPr>
-                              <w:rFonts w:ascii="Cambria Math" w:hAnsi="Cambria Math"/>
-                              <w:i/>
-                              <w:sz w:val="24"/>
-                            </w:rPr>
-                          </m:ctrlPr>
-                        </m:sSubPr>
-                        <m:e>
+                          <m:sSub>
+                            <m:sSubPr>
+                              <m:ctrlPr>
+                                <w:rPr>
+                                  <w:rFonts w:ascii="Cambria Math" w:hAnsi="Cambria Math"/>
+                                  <w:i/>
+                                  <w:sz w:val="24"/>
+                                </w:rPr>
+                              </m:ctrlPr>
+                            </m:sSubPr>
+                            <m:e>
+                              <m:r>
+                                <w:rPr>
+                                  <w:rFonts w:ascii="Cambria Math" w:hAnsi="Cambria Math"/>
+                                  <w:sz w:val="24"/>
+                                </w:rPr>
+                                <m:t>x</m:t>
+                              </m:r>
+                            </m:e>
+                            <m:sub>
+                              <m:r>
+                                <w:rPr>
+                                  <w:rFonts w:ascii="Cambria Math" w:hAnsi="Cambria Math"/>
+                                  <w:sz w:val="24"/>
+                                </w:rPr>
+                                <m:t>1,2</m:t>
+                              </m:r>
+                            </m:sub>
+                          </m:sSub>
                           <m:r>
                             <w:rPr>
                               <w:rFonts w:ascii="Cambria Math" w:hAnsi="Cambria Math"/>
                               <w:sz w:val="24"/>
                             </w:rPr>
-                            <m:t>x</m:t>
+                            <m:t xml:space="preserve"> ≤ 1</m:t>
                           </m:r>
-                        </m:e>
-                        <m:sub>
+                        </m:sub>
+                        <m:sup/>
+                        <m:e>
+                          <m:sSub>
+                            <m:sSubPr>
+                              <m:ctrlPr>
+                                <w:rPr>
+                                  <w:rFonts w:ascii="Cambria Math" w:hAnsi="Cambria Math"/>
+                                  <w:i/>
+                                  <w:sz w:val="24"/>
+                                </w:rPr>
+                              </m:ctrlPr>
+                            </m:sSubPr>
+                            <m:e>
+                              <m:r>
+                                <w:rPr>
+                                  <w:rFonts w:ascii="Cambria Math" w:hAnsi="Cambria Math"/>
+                                  <w:sz w:val="24"/>
+                                </w:rPr>
+                                <m:t>K</m:t>
+                              </m:r>
+                            </m:e>
+                            <m:sub>
+                              <m:r>
+                                <w:rPr>
+                                  <w:rFonts w:ascii="Cambria Math" w:hAnsi="Cambria Math"/>
+                                  <w:sz w:val="24"/>
+                                </w:rPr>
+                                <m:t>RC</m:t>
+                              </m:r>
+                            </m:sub>
+                          </m:sSub>
+                          <m:d>
+                            <m:dPr>
+                              <m:ctrlPr>
+                                <w:rPr>
+                                  <w:rFonts w:ascii="Cambria Math" w:hAnsi="Cambria Math"/>
+                                  <w:i/>
+                                  <w:sz w:val="24"/>
+                                </w:rPr>
+                              </m:ctrlPr>
+                            </m:dPr>
+                            <m:e>
+                              <m:r>
+                                <w:rPr>
+                                  <w:rFonts w:ascii="Cambria Math" w:hAnsi="Cambria Math"/>
+                                  <w:sz w:val="24"/>
+                                </w:rPr>
+                                <m:t xml:space="preserve">s, </m:t>
+                              </m:r>
+                              <m:sSub>
+                                <m:sSubPr>
+                                  <m:ctrlPr>
+                                    <w:rPr>
+                                      <w:rFonts w:ascii="Cambria Math" w:hAnsi="Cambria Math"/>
+                                      <w:i/>
+                                      <w:sz w:val="24"/>
+                                    </w:rPr>
+                                  </m:ctrlPr>
+                                </m:sSubPr>
+                                <m:e>
+                                  <m:r>
+                                    <w:rPr>
+                                      <w:rFonts w:ascii="Cambria Math" w:hAnsi="Cambria Math"/>
+                                      <w:sz w:val="24"/>
+                                    </w:rPr>
+                                    <m:t>x</m:t>
+                                  </m:r>
+                                </m:e>
+                                <m:sub>
+                                  <m:r>
+                                    <w:rPr>
+                                      <w:rFonts w:ascii="Cambria Math" w:hAnsi="Cambria Math"/>
+                                      <w:sz w:val="24"/>
+                                    </w:rPr>
+                                    <m:t>1</m:t>
+                                  </m:r>
+                                </m:sub>
+                              </m:sSub>
+                              <m:r>
+                                <w:rPr>
+                                  <w:rFonts w:ascii="Cambria Math" w:hAnsi="Cambria Math"/>
+                                  <w:sz w:val="24"/>
+                                </w:rPr>
+                                <m:t xml:space="preserve">, </m:t>
+                              </m:r>
+                              <m:sSub>
+                                <m:sSubPr>
+                                  <m:ctrlPr>
+                                    <w:rPr>
+                                      <w:rFonts w:ascii="Cambria Math" w:hAnsi="Cambria Math"/>
+                                      <w:i/>
+                                      <w:sz w:val="24"/>
+                                    </w:rPr>
+                                  </m:ctrlPr>
+                                </m:sSubPr>
+                                <m:e>
+                                  <m:r>
+                                    <w:rPr>
+                                      <w:rFonts w:ascii="Cambria Math" w:hAnsi="Cambria Math"/>
+                                      <w:sz w:val="24"/>
+                                    </w:rPr>
+                                    <m:t>x</m:t>
+                                  </m:r>
+                                </m:e>
+                                <m:sub>
+                                  <m:r>
+                                    <w:rPr>
+                                      <w:rFonts w:ascii="Cambria Math" w:hAnsi="Cambria Math"/>
+                                      <w:sz w:val="24"/>
+                                    </w:rPr>
+                                    <m:t>2</m:t>
+                                  </m:r>
+                                </m:sub>
+                              </m:sSub>
+                            </m:e>
+                          </m:d>
+                          <m:sSub>
+                            <m:sSubPr>
+                              <m:ctrlPr>
+                                <w:rPr>
+                                  <w:rFonts w:ascii="Cambria Math" w:hAnsi="Cambria Math"/>
+                                  <w:i/>
+                                  <w:sz w:val="24"/>
+                                </w:rPr>
+                              </m:ctrlPr>
+                            </m:sSubPr>
+                            <m:e>
+                              <m:r>
+                                <m:rPr>
+                                  <m:sty m:val="p"/>
+                                </m:rPr>
+                                <w:rPr>
+                                  <w:rFonts w:ascii="Cambria Math" w:hAnsi="Cambria Math"/>
+                                  <w:sz w:val="24"/>
+                                </w:rPr>
+                                <m:t>Θ</m:t>
+                              </m:r>
+                              <m:ctrlPr>
+                                <w:rPr>
+                                  <w:rFonts w:ascii="Cambria Math" w:hAnsi="Cambria Math"/>
+                                  <w:sz w:val="24"/>
+                                </w:rPr>
+                              </m:ctrlPr>
+                            </m:e>
+                            <m:sub>
+                              <m:r>
+                                <w:rPr>
+                                  <w:rFonts w:ascii="Cambria Math" w:hAnsi="Cambria Math"/>
+                                  <w:sz w:val="24"/>
+                                </w:rPr>
+                                <m:t>cut</m:t>
+                              </m:r>
+                            </m:sub>
+                          </m:sSub>
+                          <m:d>
+                            <m:dPr>
+                              <m:ctrlPr>
+                                <w:rPr>
+                                  <w:rFonts w:ascii="Cambria Math" w:hAnsi="Cambria Math"/>
+                                  <w:i/>
+                                  <w:sz w:val="24"/>
+                                </w:rPr>
+                              </m:ctrlPr>
+                            </m:dPr>
+                            <m:e>
+                              <m:r>
+                                <w:rPr>
+                                  <w:rFonts w:ascii="Cambria Math" w:hAnsi="Cambria Math"/>
+                                  <w:sz w:val="24"/>
+                                </w:rPr>
+                                <m:t xml:space="preserve">s, </m:t>
+                              </m:r>
+                              <m:sSub>
+                                <m:sSubPr>
+                                  <m:ctrlPr>
+                                    <w:rPr>
+                                      <w:rFonts w:ascii="Cambria Math" w:hAnsi="Cambria Math"/>
+                                      <w:i/>
+                                      <w:sz w:val="24"/>
+                                    </w:rPr>
+                                  </m:ctrlPr>
+                                </m:sSubPr>
+                                <m:e>
+                                  <m:r>
+                                    <w:rPr>
+                                      <w:rFonts w:ascii="Cambria Math" w:hAnsi="Cambria Math"/>
+                                      <w:sz w:val="24"/>
+                                    </w:rPr>
+                                    <m:t>x</m:t>
+                                  </m:r>
+                                </m:e>
+                                <m:sub>
+                                  <m:r>
+                                    <w:rPr>
+                                      <w:rFonts w:ascii="Cambria Math" w:hAnsi="Cambria Math"/>
+                                      <w:sz w:val="24"/>
+                                    </w:rPr>
+                                    <m:t>1</m:t>
+                                  </m:r>
+                                </m:sub>
+                              </m:sSub>
+                              <m:r>
+                                <w:rPr>
+                                  <w:rFonts w:ascii="Cambria Math" w:hAnsi="Cambria Math"/>
+                                  <w:sz w:val="24"/>
+                                </w:rPr>
+                                <m:t xml:space="preserve">, </m:t>
+                              </m:r>
+                              <m:sSub>
+                                <m:sSubPr>
+                                  <m:ctrlPr>
+                                    <w:rPr>
+                                      <w:rFonts w:ascii="Cambria Math" w:hAnsi="Cambria Math"/>
+                                      <w:i/>
+                                      <w:sz w:val="24"/>
+                                    </w:rPr>
+                                  </m:ctrlPr>
+                                </m:sSubPr>
+                                <m:e>
+                                  <m:r>
+                                    <w:rPr>
+                                      <w:rFonts w:ascii="Cambria Math" w:hAnsi="Cambria Math"/>
+                                      <w:sz w:val="24"/>
+                                    </w:rPr>
+                                    <m:t>x</m:t>
+                                  </m:r>
+                                </m:e>
+                                <m:sub>
+                                  <m:r>
+                                    <w:rPr>
+                                      <w:rFonts w:ascii="Cambria Math" w:hAnsi="Cambria Math"/>
+                                      <w:sz w:val="24"/>
+                                    </w:rPr>
+                                    <m:t>2</m:t>
+                                  </m:r>
+                                </m:sub>
+                              </m:sSub>
+                            </m:e>
+                          </m:d>
                           <m:r>
                             <w:rPr>
                               <w:rFonts w:ascii="Cambria Math" w:hAnsi="Cambria Math"/>
                               <w:sz w:val="24"/>
                             </w:rPr>
-                            <m:t>2</m:t>
+                            <m:t>d</m:t>
                           </m:r>
-                        </m:sub>
-                      </m:sSub>
-                    </m:e>
-                  </m:d>
-                  <m:sSub>
-                    <m:sSubPr>
-                      <m:ctrlPr>
-                        <w:rPr>
-                          <w:rFonts w:ascii="Cambria Math" w:hAnsi="Cambria Math"/>
-                          <w:i/>
-                          <w:sz w:val="24"/>
-                        </w:rPr>
-                      </m:ctrlPr>
-                    </m:sSubPr>
-                    <m:e>
-                      <m:r>
-                        <m:rPr>
-                          <m:sty m:val="p"/>
-                        </m:rPr>
-                        <w:rPr>
-                          <w:rFonts w:ascii="Cambria Math" w:hAnsi="Cambria Math"/>
-                          <w:sz w:val="24"/>
-                        </w:rPr>
-                        <m:t>Θ</m:t>
-                      </m:r>
-                      <m:ctrlPr>
-                        <w:rPr>
-                          <w:rFonts w:ascii="Cambria Math" w:hAnsi="Cambria Math"/>
-                          <w:sz w:val="24"/>
-                        </w:rPr>
-                      </m:ctrlPr>
-                    </m:e>
-                    <m:sub>
-                      <m:r>
-                        <w:rPr>
-                          <w:rFonts w:ascii="Cambria Math" w:hAnsi="Cambria Math"/>
-                          <w:sz w:val="24"/>
-                        </w:rPr>
-                        <m:t>cut</m:t>
-                      </m:r>
-                    </m:sub>
-                  </m:sSub>
-                  <m:d>
-                    <m:dPr>
-                      <m:ctrlPr>
-                        <w:rPr>
-                          <w:rFonts w:ascii="Cambria Math" w:hAnsi="Cambria Math"/>
-                          <w:i/>
-                          <w:sz w:val="24"/>
-                        </w:rPr>
-                      </m:ctrlPr>
-                    </m:dPr>
-                    <m:e>
-                      <m:r>
-                        <w:rPr>
-                          <w:rFonts w:ascii="Cambria Math" w:hAnsi="Cambria Math"/>
-                          <w:sz w:val="24"/>
-                        </w:rPr>
-                        <m:t xml:space="preserve">s, </m:t>
-                      </m:r>
-                      <m:sSub>
-                        <m:sSubPr>
-                          <m:ctrlPr>
-                            <w:rPr>
-                              <w:rFonts w:ascii="Cambria Math" w:hAnsi="Cambria Math"/>
-                              <w:i/>
-                              <w:sz w:val="24"/>
-                            </w:rPr>
-                          </m:ctrlPr>
-                        </m:sSubPr>
-                        <m:e>
+                          <m:sSub>
+                            <m:sSubPr>
+                              <m:ctrlPr>
+                                <w:rPr>
+                                  <w:rFonts w:ascii="Cambria Math" w:hAnsi="Cambria Math"/>
+                                  <w:i/>
+                                  <w:sz w:val="24"/>
+                                </w:rPr>
+                              </m:ctrlPr>
+                            </m:sSubPr>
+                            <m:e>
+                              <m:r>
+                                <w:rPr>
+                                  <w:rFonts w:ascii="Cambria Math" w:hAnsi="Cambria Math"/>
+                                  <w:sz w:val="24"/>
+                                </w:rPr>
+                                <m:t>x</m:t>
+                              </m:r>
+                            </m:e>
+                            <m:sub>
+                              <m:r>
+                                <w:rPr>
+                                  <w:rFonts w:ascii="Cambria Math" w:hAnsi="Cambria Math"/>
+                                  <w:sz w:val="24"/>
+                                </w:rPr>
+                                <m:t>1</m:t>
+                              </m:r>
+                            </m:sub>
+                          </m:sSub>
                           <m:r>
                             <w:rPr>
                               <w:rFonts w:ascii="Cambria Math" w:hAnsi="Cambria Math"/>
                               <w:sz w:val="24"/>
                             </w:rPr>
-                            <m:t>x</m:t>
+                            <m:t>d</m:t>
                           </m:r>
+                          <m:sSub>
+                            <m:sSubPr>
+                              <m:ctrlPr>
+                                <w:rPr>
+                                  <w:rFonts w:ascii="Cambria Math" w:hAnsi="Cambria Math"/>
+                                  <w:i/>
+                                  <w:sz w:val="24"/>
+                                </w:rPr>
+                              </m:ctrlPr>
+                            </m:sSubPr>
+                            <m:e>
+                              <m:r>
+                                <w:rPr>
+                                  <w:rFonts w:ascii="Cambria Math" w:hAnsi="Cambria Math"/>
+                                  <w:sz w:val="24"/>
+                                </w:rPr>
+                                <m:t>x</m:t>
+                              </m:r>
+                            </m:e>
+                            <m:sub>
+                              <m:r>
+                                <w:rPr>
+                                  <w:rFonts w:ascii="Cambria Math" w:hAnsi="Cambria Math"/>
+                                  <w:sz w:val="24"/>
+                                </w:rPr>
+                                <m:t>2</m:t>
+                              </m:r>
+                            </m:sub>
+                          </m:sSub>
                         </m:e>
-                        <m:sub>
-                          <m:r>
-                            <w:rPr>
-                              <w:rFonts w:ascii="Cambria Math" w:hAnsi="Cambria Math"/>
-                              <w:sz w:val="24"/>
-                            </w:rPr>
-                            <m:t>1</m:t>
-                          </m:r>
-                        </m:sub>
-                      </m:sSub>
-                      <m:r>
-                        <w:rPr>
-                          <w:rFonts w:ascii="Cambria Math" w:hAnsi="Cambria Math"/>
-                          <w:sz w:val="24"/>
-                        </w:rPr>
-                        <m:t xml:space="preserve">, </m:t>
-                      </m:r>
-                      <m:sSub>
-                        <m:sSubPr>
-                          <m:ctrlPr>
-                            <w:rPr>
-                              <w:rFonts w:ascii="Cambria Math" w:hAnsi="Cambria Math"/>
-                              <w:i/>
-                              <w:sz w:val="24"/>
-                            </w:rPr>
-                          </m:ctrlPr>
-                        </m:sSubPr>
-                        <m:e>
-                          <m:r>
-                            <w:rPr>
-                              <w:rFonts w:ascii="Cambria Math" w:hAnsi="Cambria Math"/>
-                              <w:sz w:val="24"/>
-                            </w:rPr>
-                            <m:t>x</m:t>
-                          </m:r>
-                        </m:e>
-                        <m:sub>
-                          <m:r>
-                            <w:rPr>
-                              <w:rFonts w:ascii="Cambria Math" w:hAnsi="Cambria Math"/>
-                              <w:sz w:val="24"/>
-                            </w:rPr>
-                            <m:t>2</m:t>
-                          </m:r>
-                        </m:sub>
-                      </m:sSub>
+                      </m:nary>
                     </m:e>
                   </m:d>
+                </m:e>
+                <m:sup>
                   <m:r>
                     <w:rPr>
                       <w:rFonts w:ascii="Cambria Math" w:hAnsi="Cambria Math"/>
                       <w:sz w:val="24"/>
                     </w:rPr>
-                    <m:t>d</m:t>
+                    <m:t>-1</m:t>
                   </m:r>
-                  <m:sSub>
-                    <m:sSubPr>
-                      <m:ctrlPr>
-                        <w:rPr>
-                          <w:rFonts w:ascii="Cambria Math" w:hAnsi="Cambria Math"/>
-                          <w:i/>
-                          <w:sz w:val="24"/>
-                        </w:rPr>
-                      </m:ctrlPr>
-                    </m:sSubPr>
-                    <m:e>
-                      <m:r>
-                        <w:rPr>
-                          <w:rFonts w:ascii="Cambria Math" w:hAnsi="Cambria Math"/>
-                          <w:sz w:val="24"/>
-                        </w:rPr>
-                        <m:t>x</m:t>
-                      </m:r>
-                    </m:e>
-                    <m:sub>
-                      <m:r>
-                        <w:rPr>
-                          <w:rFonts w:ascii="Cambria Math" w:hAnsi="Cambria Math"/>
-                          <w:sz w:val="24"/>
-                        </w:rPr>
-                        <m:t>1</m:t>
-                      </m:r>
-                    </m:sub>
-                  </m:sSub>
-                  <m:r>
-                    <w:rPr>
-                      <w:rFonts w:ascii="Cambria Math" w:hAnsi="Cambria Math"/>
-                      <w:sz w:val="24"/>
-                    </w:rPr>
-                    <m:t>d</m:t>
-                  </m:r>
-                  <m:sSub>
-                    <m:sSubPr>
-                      <m:ctrlPr>
-                        <w:rPr>
-                          <w:rFonts w:ascii="Cambria Math" w:hAnsi="Cambria Math"/>
-                          <w:i/>
-                          <w:sz w:val="24"/>
-                        </w:rPr>
-                      </m:ctrlPr>
-                    </m:sSubPr>
-                    <m:e>
-                      <m:r>
-                        <w:rPr>
-                          <w:rFonts w:ascii="Cambria Math" w:hAnsi="Cambria Math"/>
-                          <w:sz w:val="24"/>
-                        </w:rPr>
-                        <m:t>x</m:t>
-                      </m:r>
-                    </m:e>
-                    <m:sub>
-                      <m:r>
-                        <w:rPr>
-                          <w:rFonts w:ascii="Cambria Math" w:hAnsi="Cambria Math"/>
-                          <w:sz w:val="24"/>
-                        </w:rPr>
-                        <m:t>2</m:t>
-                      </m:r>
-                    </m:sub>
-                  </m:sSub>
-                </m:e>
-              </m:nary>
+                </m:sup>
+              </m:sSup>
             </m:oMath>
             <w:r>
               <w:rPr>
@@ -26175,7 +26213,7 @@
         </w:rPr>
         <w:tab/>
       </w:r>
-      <w:bookmarkStart w:id="8" w:name="_Toc104308653"/>
+      <w:bookmarkStart w:id="7" w:name="_Toc104308653"/>
       <w:r>
         <w:rPr>
           <w:rFonts w:ascii="Times New Roman" w:hAnsi="Times New Roman" w:cs="Times New Roman"/>
@@ -26183,7 +26221,7 @@
         </w:rPr>
         <w:t>Результаты</w:t>
       </w:r>
-      <w:bookmarkEnd w:id="8"/>
+      <w:bookmarkEnd w:id="7"/>
     </w:p>
     <w:p>
       <w:pPr>
@@ -26504,7 +26542,36 @@
           <w:rFonts w:ascii="Times New Roman" w:eastAsiaTheme="minorEastAsia" w:hAnsi="Times New Roman"/>
           <w:sz w:val="24"/>
         </w:rPr>
-        <w:t xml:space="preserve">, согласно (3) </w:t>
+        <w:t>, согласно (3)</w:t>
+      </w:r>
+      <w:r>
+        <w:rPr>
+          <w:rFonts w:ascii="Times New Roman" w:eastAsiaTheme="minorEastAsia" w:hAnsi="Times New Roman"/>
+          <w:sz w:val="24"/>
+        </w:rPr>
+        <w:t xml:space="preserve"> </w:t>
+      </w:r>
+      <w:r>
+        <w:rPr>
+          <w:rFonts w:ascii="Times New Roman" w:eastAsiaTheme="minorEastAsia" w:hAnsi="Times New Roman"/>
+          <w:sz w:val="24"/>
+        </w:rPr>
+        <w:tab/>
+      </w:r>
+      <w:r>
+        <w:rPr>
+          <w:rFonts w:ascii="Times New Roman" w:eastAsiaTheme="minorEastAsia" w:hAnsi="Times New Roman"/>
+          <w:sz w:val="24"/>
+        </w:rPr>
+        <w:tab/>
+      </w:r>
+      <w:r>
+        <w:rPr>
+          <w:rFonts w:ascii="Times New Roman" w:eastAsiaTheme="minorEastAsia" w:hAnsi="Times New Roman"/>
+          <w:sz w:val="24"/>
+        </w:rPr>
+        <w:tab/>
+        <w:t xml:space="preserve">     </w:t>
       </w:r>
       <m:oMath>
         <m:sSub>
@@ -26518,6 +26585,13 @@
             </m:ctrlPr>
           </m:sSubPr>
           <m:e>
+            <m:r>
+              <w:rPr>
+                <w:rFonts w:ascii="Cambria Math" w:hAnsi="Cambria Math"/>
+                <w:sz w:val="24"/>
+              </w:rPr>
+              <m:t xml:space="preserve"> </m:t>
+            </m:r>
             <m:r>
               <w:rPr>
                 <w:rFonts w:ascii="Cambria Math" w:hAnsi="Cambria Math"/>
@@ -26966,22 +27040,85 @@
         </w:rPr>
         <w:t>.</w:t>
       </w:r>
-    </w:p>
-    <w:p>
-      <w:pPr>
-        <w:jc w:val="both"/>
-        <w:rPr>
-          <w:rFonts w:ascii="Times New Roman" w:eastAsiaTheme="minorEastAsia" w:hAnsi="Times New Roman"/>
-          <w:sz w:val="24"/>
-        </w:rPr>
-      </w:pPr>
-      <w:r>
-        <w:rPr>
-          <w:rFonts w:ascii="Times New Roman" w:hAnsi="Times New Roman"/>
-          <w:sz w:val="24"/>
-        </w:rPr>
-        <w:tab/>
-        <w:t xml:space="preserve">Используя данные моделирования с излучением была получена масса, методом полной реконструкции была получена масса </w:t>
+      <w:r>
+        <w:rPr>
+          <w:rFonts w:ascii="Times New Roman" w:eastAsiaTheme="minorEastAsia" w:hAnsi="Times New Roman"/>
+          <w:sz w:val="24"/>
+        </w:rPr>
+        <w:t xml:space="preserve"> </w:t>
+      </w:r>
+      <w:r>
+        <w:rPr>
+          <w:rFonts w:ascii="Times New Roman" w:hAnsi="Times New Roman"/>
+          <w:sz w:val="24"/>
+        </w:rPr>
+        <w:t>Используя данные моделирования с излучением</w:t>
+      </w:r>
+      <w:r>
+        <w:rPr>
+          <w:rFonts w:ascii="Times New Roman" w:hAnsi="Times New Roman"/>
+          <w:sz w:val="24"/>
+        </w:rPr>
+        <w:t xml:space="preserve"> (</w:t>
+      </w:r>
+      <m:oMath>
+        <m:sSub>
+          <m:sSubPr>
+            <m:ctrlPr>
+              <w:rPr>
+                <w:rFonts w:ascii="Cambria Math" w:hAnsi="Cambria Math"/>
+                <w:i/>
+                <w:sz w:val="24"/>
+              </w:rPr>
+            </m:ctrlPr>
+          </m:sSubPr>
+          <m:e>
+            <m:r>
+              <w:rPr>
+                <w:rFonts w:ascii="Cambria Math" w:hAnsi="Cambria Math"/>
+                <w:sz w:val="24"/>
+              </w:rPr>
+              <m:t>E</m:t>
+            </m:r>
+          </m:e>
+          <m:sub>
+            <m:r>
+              <w:rPr>
+                <w:rFonts w:ascii="Cambria Math" w:hAnsi="Cambria Math"/>
+                <w:sz w:val="24"/>
+              </w:rPr>
+              <m:t>beam</m:t>
+            </m:r>
+          </m:sub>
+        </m:sSub>
+        <m:r>
+          <w:rPr>
+            <w:rFonts w:ascii="Cambria Math" w:hAnsi="Cambria Math"/>
+            <w:sz w:val="24"/>
+          </w:rPr>
+          <m:t>=510</m:t>
+        </m:r>
+      </m:oMath>
+      <w:r>
+        <w:rPr>
+          <w:rFonts w:ascii="Times New Roman" w:eastAsiaTheme="minorEastAsia" w:hAnsi="Times New Roman"/>
+          <w:sz w:val="24"/>
+        </w:rPr>
+        <w:t xml:space="preserve"> МэВ</w:t>
+      </w:r>
+      <w:r>
+        <w:rPr>
+          <w:rFonts w:ascii="Times New Roman" w:hAnsi="Times New Roman"/>
+          <w:sz w:val="24"/>
+        </w:rPr>
+        <w:t>)</w:t>
+      </w:r>
+      <w:r>
+        <w:rPr>
+          <w:rFonts w:ascii="Times New Roman" w:hAnsi="Times New Roman"/>
+          <w:sz w:val="24"/>
+        </w:rPr>
+        <w:t xml:space="preserve"> была получена масса, методом полной реконструкции была получена масса </w:t>
       </w:r>
       <m:oMath>
         <m:sSub>
@@ -27594,7 +27731,7 @@
                 <w:sz w:val="24"/>
               </w:rPr>
               <w:drawing>
-                <wp:inline distT="0" distB="0" distL="0" distR="0" wp14:anchorId="6B11376D" wp14:editId="0E8851ED">
+                <wp:inline distT="0" distB="0" distL="0" distR="0" wp14:anchorId="4FE64383" wp14:editId="4FB8E516">
                   <wp:extent cx="3000375" cy="1820035"/>
                   <wp:effectExtent l="0" t="0" r="0" b="8890"/>
                   <wp:docPr id="24" name="Picture 24"/>
@@ -27666,7 +27803,7 @@
                 <w:sz w:val="24"/>
               </w:rPr>
               <w:drawing>
-                <wp:inline distT="0" distB="0" distL="0" distR="0" wp14:anchorId="1EBBB85B" wp14:editId="229C4AEF">
+                <wp:inline distT="0" distB="0" distL="0" distR="0" wp14:anchorId="0339576F" wp14:editId="49DBFA04">
                   <wp:extent cx="2987660" cy="1850289"/>
                   <wp:effectExtent l="0" t="0" r="3810" b="0"/>
                   <wp:docPr id="25" name="Picture 25"/>
@@ -27892,7 +28029,7 @@
         </w:rPr>
         <w:tab/>
       </w:r>
-      <w:bookmarkStart w:id="9" w:name="_Toc104308654"/>
+      <w:bookmarkStart w:id="8" w:name="_Toc104308654"/>
       <w:r>
         <w:rPr>
           <w:rFonts w:ascii="Times New Roman" w:hAnsi="Times New Roman" w:cs="Times New Roman"/>
@@ -27900,7 +28037,7 @@
         </w:rPr>
         <w:t>Заключение</w:t>
       </w:r>
-      <w:bookmarkEnd w:id="9"/>
+      <w:bookmarkEnd w:id="8"/>
     </w:p>
     <w:p>
       <w:pPr>
@@ -28023,7 +28160,16 @@
           <w:sz w:val="24"/>
         </w:rPr>
         <w:tab/>
-        <w:t xml:space="preserve">Далее планируется применить изученные методики к экспериментальным данным. Помимо этого, в планах есть проведение калибровки энергии по массе </w:t>
+        <w:t>Далее планируется применить изученные методики к экспериментальным данным. Помимо этого, в планах е</w:t>
+      </w:r>
+      <w:bookmarkStart w:id="9" w:name="_GoBack"/>
+      <w:bookmarkEnd w:id="9"/>
+      <w:r>
+        <w:rPr>
+          <w:rFonts w:ascii="Times New Roman" w:hAnsi="Times New Roman"/>
+          <w:sz w:val="24"/>
+        </w:rPr>
+        <w:t xml:space="preserve">сть проведение калибровки энергии по массе </w:t>
       </w:r>
       <m:oMath>
         <m:r>
@@ -31181,7 +31327,6 @@
   <w:style w:type="character" w:default="1" w:styleId="DefaultParagraphFont">
     <w:name w:val="Default Paragraph Font"/>
     <w:uiPriority w:val="1"/>
-    <w:semiHidden/>
     <w:unhideWhenUsed/>
   </w:style>
   <w:style w:type="table" w:default="1" w:styleId="TableNormal">
@@ -31661,7 +31806,7 @@
     <w:charset w:val="CC"/>
     <w:family w:val="roman"/>
     <w:pitch w:val="variable"/>
-    <w:sig w:usb0="E0002EFF" w:usb1="C000785B" w:usb2="00000009" w:usb3="00000000" w:csb0="000001FF" w:csb1="00000000"/>
+    <w:sig w:usb0="E0002AFF" w:usb1="C0007843" w:usb2="00000009" w:usb3="00000000" w:csb0="000001FF" w:csb1="00000000"/>
   </w:font>
   <w:font w:name="Symbol">
     <w:panose1 w:val="05050102010706020507"/>
@@ -31675,14 +31820,14 @@
     <w:charset w:val="CC"/>
     <w:family w:val="swiss"/>
     <w:pitch w:val="variable"/>
-    <w:sig w:usb0="E4002EFF" w:usb1="C000247B" w:usb2="00000009" w:usb3="00000000" w:csb0="000001FF" w:csb1="00000000"/>
+    <w:sig w:usb0="E0002AFF" w:usb1="4000ACFF" w:usb2="00000001" w:usb3="00000000" w:csb0="000001FF" w:csb1="00000000"/>
   </w:font>
   <w:font w:name="Arial">
     <w:panose1 w:val="020B0604020202020204"/>
     <w:charset w:val="CC"/>
     <w:family w:val="swiss"/>
     <w:pitch w:val="variable"/>
-    <w:sig w:usb0="E0002EFF" w:usb1="C000785B" w:usb2="00000009" w:usb3="00000000" w:csb0="000001FF" w:csb1="00000000"/>
+    <w:sig w:usb0="E0002AFF" w:usb1="C0007843" w:usb2="00000009" w:usb3="00000000" w:csb0="000001FF" w:csb1="00000000"/>
   </w:font>
   <w:font w:name="Tahoma">
     <w:panose1 w:val="020B0604030504040204"/>
@@ -31710,7 +31855,7 @@
     <w:charset w:val="CC"/>
     <w:family w:val="swiss"/>
     <w:pitch w:val="variable"/>
-    <w:sig w:usb0="E4002EFF" w:usb1="C000247B" w:usb2="00000009" w:usb3="00000000" w:csb0="000001FF" w:csb1="00000000"/>
+    <w:sig w:usb0="A0002AEF" w:usb1="4000207B" w:usb2="00000000" w:usb3="00000000" w:csb0="000001FF" w:csb1="00000000"/>
   </w:font>
 </w:fonts>
 </file>
@@ -31728,11 +31873,13 @@
   <w:rsids>
     <w:rsidRoot w:val="00E33F71"/>
     <w:rsid w:val="002472F4"/>
+    <w:rsid w:val="005B0578"/>
     <w:rsid w:val="00A662DC"/>
     <w:rsid w:val="00AF1094"/>
     <w:rsid w:val="00C348E6"/>
     <w:rsid w:val="00E33F71"/>
     <w:rsid w:val="00E5492C"/>
+    <w:rsid w:val="00F04E59"/>
   </w:rsids>
   <m:mathPr>
     <m:mathFont m:val="Cambria Math"/>
@@ -32184,7 +32331,7 @@
     <w:name w:val="Placeholder Text"/>
     <w:uiPriority w:val="99"/>
     <w:semiHidden/>
-    <w:rsid w:val="00C348E6"/>
+    <w:rsid w:val="00F04E59"/>
     <w:rPr>
       <w:color w:val="808080"/>
     </w:rPr>

</xml_diff>